<commit_message>
Missions Flow - Done
</commit_message>
<xml_diff>
--- a/Documento de Diseño de Videojuegos - EcoPower Challenge.docx
+++ b/Documento de Diseño de Videojuegos - EcoPower Challenge.docx
@@ -3526,7 +3526,7 @@
         <w:jc w:val="both"/>
         <w:rPr>
           <w:rFonts w:ascii="Arial" w:eastAsia="Arial" w:hAnsi="Arial" w:cs="Arial"/>
-          <w:b/>
+          <w:bCs/>
           <w:color w:val="2F5496"/>
         </w:rPr>
       </w:pPr>
@@ -3586,6 +3586,26 @@
         </w:rPr>
         <w:t xml:space="preserve"> Primero debe recolectar toda la basura para acceder a la zona de reforestación para sembrar algunos árboles.</w:t>
       </w:r>
+    </w:p>
+    <w:p>
+      <w:pPr>
+        <w:jc w:val="both"/>
+        <w:rPr>
+          <w:rFonts w:ascii="Arial" w:eastAsia="Arial" w:hAnsi="Arial" w:cs="Arial"/>
+          <w:bCs/>
+          <w:color w:val="2F5496"/>
+        </w:rPr>
+      </w:pPr>
+    </w:p>
+    <w:p>
+      <w:pPr>
+        <w:jc w:val="both"/>
+        <w:rPr>
+          <w:rFonts w:ascii="Arial" w:eastAsia="Arial" w:hAnsi="Arial" w:cs="Arial"/>
+          <w:b/>
+          <w:color w:val="2F5496"/>
+        </w:rPr>
+      </w:pPr>
     </w:p>
     <w:sectPr>
       <w:headerReference w:type="default" r:id="rId13"/>

</xml_diff>